<commit_message>
Update documentation of problem to match JavaDoc.
</commit_message>
<xml_diff>
--- a/dev-topics-algorithms/dev-topics-nasa-sensor/documentation/It_needs_to_be_really_fast.docx
+++ b/dev-topics-algorithms/dev-topics-nasa-sensor/documentation/It_needs_to_be_really_fast.docx
@@ -123,7 +123,28 @@
         <w:spacing w:after="0" w:line="240" w:lineRule="auto"/>
       </w:pPr>
       <w:r>
-        <w:t xml:space="preserve">We will learn how the </w:t>
+        <w:t>We will learn how:</w:t>
+      </w:r>
+    </w:p>
+    <w:p>
+      <w:pPr>
+        <w:spacing w:after="0" w:line="240" w:lineRule="auto"/>
+      </w:pPr>
+    </w:p>
+    <w:p>
+      <w:pPr>
+        <w:pStyle w:val="ListParagraph"/>
+        <w:numPr>
+          <w:ilvl w:val="0"/>
+          <w:numId w:val="4"/>
+        </w:numPr>
+        <w:spacing w:after="0" w:line="240" w:lineRule="auto"/>
+      </w:pPr>
+      <w:r>
+        <w:t>The</w:t>
+      </w:r>
+      <w:r>
+        <w:t xml:space="preserve"> </w:t>
       </w:r>
       <w:r>
         <w:t xml:space="preserve">development </w:t>
@@ -144,7 +165,39 @@
         <w:t>)</w:t>
       </w:r>
       <w:r>
-        <w:t xml:space="preserve"> to create and test a variety of algorithms. We will also learn how to organize algorithm variants by trade-off</w:t>
+        <w:t xml:space="preserve"> to create and test a variety of</w:t>
+      </w:r>
+      <w:r>
+        <w:t xml:space="preserve"> algorithms.</w:t>
+      </w:r>
+    </w:p>
+    <w:p>
+      <w:pPr>
+        <w:pStyle w:val="ListParagraph"/>
+        <w:numPr>
+          <w:ilvl w:val="0"/>
+          <w:numId w:val="4"/>
+        </w:numPr>
+        <w:spacing w:after="0" w:line="240" w:lineRule="auto"/>
+      </w:pPr>
+      <w:r>
+        <w:t>Create a performance validation mechanism.</w:t>
+      </w:r>
+    </w:p>
+    <w:p>
+      <w:pPr>
+        <w:pStyle w:val="ListParagraph"/>
+        <w:numPr>
+          <w:ilvl w:val="0"/>
+          <w:numId w:val="4"/>
+        </w:numPr>
+        <w:spacing w:after="0" w:line="240" w:lineRule="auto"/>
+      </w:pPr>
+      <w:r>
+        <w:t>Organize</w:t>
+      </w:r>
+      <w:r>
+        <w:t xml:space="preserve"> algorithm variants by trade-off</w:t>
       </w:r>
       <w:r>
         <w:t>s</w:t>
@@ -156,7 +209,35 @@
         <w:t xml:space="preserve">to optimize </w:t>
       </w:r>
       <w:r>
-        <w:t>section. Let’s start</w:t>
+        <w:t>section.</w:t>
+      </w:r>
+    </w:p>
+    <w:p>
+      <w:pPr>
+        <w:pStyle w:val="ListParagraph"/>
+        <w:numPr>
+          <w:ilvl w:val="0"/>
+          <w:numId w:val="4"/>
+        </w:numPr>
+        <w:spacing w:after="0" w:line="240" w:lineRule="auto"/>
+      </w:pPr>
+      <w:r>
+        <w:t>Use OO techniques (Strategy and Factory patterns, interface-based programming.)</w:t>
+      </w:r>
+      <w:bookmarkStart w:id="0" w:name="_GoBack"/>
+      <w:bookmarkEnd w:id="0"/>
+    </w:p>
+    <w:p>
+      <w:pPr>
+        <w:spacing w:after="0" w:line="240" w:lineRule="auto"/>
+      </w:pPr>
+    </w:p>
+    <w:p>
+      <w:pPr>
+        <w:spacing w:after="0" w:line="240" w:lineRule="auto"/>
+      </w:pPr>
+      <w:r>
+        <w:t>Let’s start</w:t>
       </w:r>
       <w:r>
         <w:t xml:space="preserve"> down</w:t>
@@ -171,7 +252,22 @@
         <w:t>.</w:t>
       </w:r>
       <w:r>
-        <w:t xml:space="preserve"> A reference section is included with URLs to all code and run logs.</w:t>
+        <w:t xml:space="preserve"> A </w:t>
+      </w:r>
+      <w:r>
+        <w:rPr>
+          <w:i/>
+        </w:rPr>
+        <w:t>reference</w:t>
+      </w:r>
+      <w:r>
+        <w:t xml:space="preserve"> section is included </w:t>
+      </w:r>
+      <w:r>
+        <w:t xml:space="preserve">below, </w:t>
+      </w:r>
+      <w:r>
+        <w:t>with URLs to all code and run logs.</w:t>
       </w:r>
     </w:p>
     <w:p>
@@ -237,13 +333,53 @@
         <w:t xml:space="preserve"> and is also labeled 0 through 1000.</w:t>
       </w:r>
       <w:r>
-        <w:t xml:space="preserve"> The grid uses arbitrary units </w:t>
-      </w:r>
-      <w:r>
-        <w:t xml:space="preserve">and defines a logical partition of the sensor area </w:t>
-      </w:r>
-      <w:r>
-        <w:t>(e.g., microns.)</w:t>
+        <w:t xml:space="preserve"> The value 1000 is </w:t>
+      </w:r>
+      <w:r>
+        <w:lastRenderedPageBreak/>
+        <w:t xml:space="preserve">symbolically named </w:t>
+      </w:r>
+      <w:r>
+        <w:rPr>
+          <w:b/>
+        </w:rPr>
+        <w:t>XY_UPPER_BOUND</w:t>
+      </w:r>
+      <w:r>
+        <w:t>.</w:t>
+      </w:r>
+      <w:r>
+        <w:t xml:space="preserve"> The grid uses arbitrary </w:t>
+      </w:r>
+      <w:r>
+        <w:t xml:space="preserve">length </w:t>
+      </w:r>
+      <w:r>
+        <w:t xml:space="preserve">units </w:t>
+      </w:r>
+      <w:r>
+        <w:t>(e.g., microns</w:t>
+      </w:r>
+      <w:r>
+        <w:t>)</w:t>
+      </w:r>
+      <w:r>
+        <w:t xml:space="preserve"> </w:t>
+      </w:r>
+      <w:r>
+        <w:t xml:space="preserve">and defines a logical partition of the </w:t>
+      </w:r>
+      <w:r>
+        <w:t xml:space="preserve">physical </w:t>
+      </w:r>
+      <w:r>
+        <w:t>sensor area</w:t>
+      </w:r>
+      <w:r>
+        <w:t>.</w:t>
+      </w:r>
+      <w:r>
+        <w:t xml:space="preserve"> </w:t>
       </w:r>
     </w:p>
     <w:p>
@@ -355,11 +491,7 @@
         <w:t>,</w:t>
       </w:r>
       <w:r>
-        <w:t xml:space="preserve"> then the sensor will “white out” </w:t>
-      </w:r>
-      <w:r>
-        <w:lastRenderedPageBreak/>
-        <w:t>for a period of time.</w:t>
+        <w:t xml:space="preserve"> then the sensor will “white out” for a period of time.</w:t>
       </w:r>
       <w:r>
         <w:t xml:space="preserve"> For example, more than two bursts per millisecond </w:t>
@@ -390,7 +522,7 @@
         <w:t xml:space="preserve">Ideally, we </w:t>
       </w:r>
       <w:r>
-        <w:t>will be</w:t>
+        <w:t>are</w:t>
       </w:r>
       <w:r>
         <w:t xml:space="preserve"> able to compute the exposure level</w:t>
@@ -423,7 +555,13 @@
         <w:t>)</w:t>
       </w:r>
       <w:r>
-        <w:t xml:space="preserve"> of the exposed sensor area has reached or exceeded the threshold</w:t>
+        <w:t xml:space="preserve"> of the exposed sensor area has reached </w:t>
+      </w:r>
+      <w:r>
+        <w:t>a critical value. That is areas exceeding</w:t>
+      </w:r>
+      <w:r>
+        <w:t xml:space="preserve"> the threshold</w:t>
       </w:r>
       <w:r>
         <w:t xml:space="preserve"> of</w:t>
@@ -477,7 +615,31 @@
         <w:spacing w:after="0" w:line="240" w:lineRule="auto"/>
       </w:pPr>
       <w:r>
-        <w:t>Space agencies have two important concepts: verification and validation. For purposes of this problem, verification is showing the functional requirements are met. That is, we are able to correctly assess exposed areas and levels of impinging radiation. Validation is the effort to show that the algorithm is both fast enough, and uses acceptable levels of memory</w:t>
+        <w:t xml:space="preserve">Space agencies have two important concepts: </w:t>
+      </w:r>
+      <w:r>
+        <w:rPr>
+          <w:i/>
+        </w:rPr>
+        <w:t>verification</w:t>
+      </w:r>
+      <w:r>
+        <w:t xml:space="preserve"> and </w:t>
+      </w:r>
+      <w:r>
+        <w:rPr>
+          <w:i/>
+        </w:rPr>
+        <w:t>validation</w:t>
+      </w:r>
+      <w:r>
+        <w:t xml:space="preserve">. For purposes of this problem, verification is showing functional requirements are met. That is, we are able to correctly assess exposed areas </w:t>
+      </w:r>
+      <w:r>
+        <w:t>in the critical region</w:t>
+      </w:r>
+      <w:r>
+        <w:t xml:space="preserve"> of impinging radiation. Validation is the effort to show that the algorithm is both fast enough, and uses acceptable levels of memory</w:t>
       </w:r>
       <w:r>
         <w:t>, to</w:t>
@@ -529,7 +691,13 @@
         <w:t>N</w:t>
       </w:r>
       <w:r>
-        <w:t>) and thresholds (</w:t>
+        <w:t xml:space="preserve">) and </w:t>
+      </w:r>
+      <w:r>
+        <w:t xml:space="preserve">radiation burst count </w:t>
+      </w:r>
+      <w:r>
+        <w:t>thresholds (</w:t>
       </w:r>
       <w:r>
         <w:rPr>
@@ -538,7 +706,13 @@
         <w:t>K</w:t>
       </w:r>
       <w:r>
-        <w:t xml:space="preserve"> bursts in a grid.)</w:t>
+        <w:t xml:space="preserve"> bursts in a grid</w:t>
+      </w:r>
+      <w:r>
+        <w:t xml:space="preserve"> square</w:t>
+      </w:r>
+      <w:r>
+        <w:t>.)</w:t>
       </w:r>
     </w:p>
     <w:p>
@@ -551,7 +725,13 @@
         <w:spacing w:after="0" w:line="240" w:lineRule="auto"/>
       </w:pPr>
       <w:r>
-        <w:t>A “Big Oh” analysis of time complexity.</w:t>
+        <w:t>A “Big Oh” analysis of time complexity</w:t>
+      </w:r>
+      <w:r>
+        <w:t xml:space="preserve"> for each algorithm</w:t>
+      </w:r>
+      <w:r>
+        <w:t>.</w:t>
       </w:r>
     </w:p>
     <w:p>
@@ -593,11 +773,12 @@
       <w:r>
         <w:t>We will use unit tests with specific test cases, each with a known result, to verify our algorithms. We will create a timing mechanism to validate the execution time (wall clock.)</w:t>
       </w:r>
-    </w:p>
-    <w:p>
-      <w:pPr>
-        <w:spacing w:after="0" w:line="240" w:lineRule="auto"/>
-      </w:pPr>
+      <w:r>
+        <w:t xml:space="preserve"> Java execution time is sensitive to memory management (i.e., garbage collection) and operating system background needs. We mitigate this by running tests under continuous garbage collection, and run on a “quiet” system</w:t>
+      </w:r>
+      <w:r>
+        <w:t xml:space="preserve"> with no other foreground tasks (see the timer code.)</w:t>
+      </w:r>
     </w:p>
     <w:p>
       <w:pPr>
@@ -610,6 +791,53 @@
         <w:spacing w:before="0" w:line="240" w:lineRule="auto"/>
       </w:pPr>
       <w:r>
+        <w:t>First Attempt</w:t>
+      </w:r>
+    </w:p>
+    <w:p>
+      <w:pPr>
+        <w:spacing w:after="0" w:line="240" w:lineRule="auto"/>
+      </w:pPr>
+    </w:p>
+    <w:p>
+      <w:pPr>
+        <w:spacing w:after="0" w:line="240" w:lineRule="auto"/>
+      </w:pPr>
+      <w:r>
+        <w:t xml:space="preserve">We model the grid using a Java Map instance where a grid location is converted to an index. That is, a grid index is computed as </w:t>
+      </w:r>
+      <w:r>
+        <w:rPr>
+          <w:b/>
+          <w:color w:val="FF0000"/>
+        </w:rPr>
+        <w:t>TBD</w:t>
+      </w:r>
+      <w:r>
+        <w:t>.</w:t>
+      </w:r>
+    </w:p>
+    <w:p>
+      <w:pPr>
+        <w:spacing w:after="0" w:line="240" w:lineRule="auto"/>
+      </w:pPr>
+    </w:p>
+    <w:p>
+      <w:pPr>
+        <w:spacing w:after="0" w:line="240" w:lineRule="auto"/>
+      </w:pPr>
+    </w:p>
+    <w:p>
+      <w:pPr>
+        <w:spacing w:after="0" w:line="240" w:lineRule="auto"/>
+      </w:pPr>
+    </w:p>
+    <w:p>
+      <w:pPr>
+        <w:pStyle w:val="Heading2"/>
+        <w:spacing w:before="0" w:line="240" w:lineRule="auto"/>
+      </w:pPr>
+      <w:r>
         <w:t>References</w:t>
       </w:r>
     </w:p>
@@ -623,18 +851,221 @@
         <w:spacing w:after="0" w:line="240" w:lineRule="auto"/>
       </w:pPr>
       <w:r>
-        <w:t xml:space="preserve">The code, run-logs, and documentation are all located in a GitHub repo at </w:t>
-      </w:r>
-      <w:proofErr w:type="spellStart"/>
-      <w:r>
-        <w:t>xxxxxx</w:t>
-      </w:r>
-      <w:proofErr w:type="spellEnd"/>
-      <w:r>
-        <w:t xml:space="preserve">. A Maven project is located in the repo at </w:t>
-      </w:r>
-      <w:bookmarkStart w:id="0" w:name="_GoBack"/>
-      <w:bookmarkEnd w:id="0"/>
+        <w:lastRenderedPageBreak/>
+        <w:t xml:space="preserve">The </w:t>
+      </w:r>
+      <w:r>
+        <w:t xml:space="preserve">Java </w:t>
+      </w:r>
+      <w:r>
+        <w:t>code, run-logs, and do</w:t>
+      </w:r>
+      <w:r>
+        <w:t xml:space="preserve">cumentation are all located in the </w:t>
+      </w:r>
+      <w:r>
+        <w:rPr>
+          <w:b/>
+          <w:i/>
+        </w:rPr>
+        <w:t>DemoDev</w:t>
+      </w:r>
+      <w:r>
+        <w:t xml:space="preserve"> GitHub repo at </w:t>
+      </w:r>
+      <w:hyperlink r:id="rId9" w:history="1">
+        <w:r>
+          <w:rPr>
+            <w:rStyle w:val="Hyperlink"/>
+          </w:rPr>
+          <w:t>https://github.com/DonaldET/DemoDev</w:t>
+        </w:r>
+      </w:hyperlink>
+      <w:r>
+        <w:t>.</w:t>
+      </w:r>
+    </w:p>
+    <w:p>
+      <w:pPr>
+        <w:spacing w:after="0" w:line="240" w:lineRule="auto"/>
+      </w:pPr>
+    </w:p>
+    <w:p>
+      <w:pPr>
+        <w:pStyle w:val="ListParagraph"/>
+        <w:numPr>
+          <w:ilvl w:val="0"/>
+          <w:numId w:val="3"/>
+        </w:numPr>
+        <w:spacing w:after="0" w:line="240" w:lineRule="auto"/>
+      </w:pPr>
+      <w:r>
+        <w:t xml:space="preserve">A Maven project </w:t>
+      </w:r>
+      <w:r>
+        <w:t>for the code</w:t>
+      </w:r>
+      <w:r>
+        <w:t xml:space="preserve"> and article</w:t>
+      </w:r>
+      <w:r>
+        <w:t xml:space="preserve"> </w:t>
+      </w:r>
+      <w:r>
+        <w:t xml:space="preserve">is located in the repo at </w:t>
+      </w:r>
+      <w:hyperlink r:id="rId10" w:history="1">
+        <w:r>
+          <w:rPr>
+            <w:rStyle w:val="Hyperlink"/>
+          </w:rPr>
+          <w:t>https://github.com/DonaldET/DemoDev/tree/master/dev-topics-algorithms/dev-topics-nasa-sensor</w:t>
+        </w:r>
+      </w:hyperlink>
+      <w:r>
+        <w:t>.</w:t>
+      </w:r>
+    </w:p>
+    <w:p>
+      <w:pPr>
+        <w:pStyle w:val="ListParagraph"/>
+        <w:numPr>
+          <w:ilvl w:val="0"/>
+          <w:numId w:val="2"/>
+        </w:numPr>
+        <w:spacing w:after="0" w:line="240" w:lineRule="auto"/>
+      </w:pPr>
+      <w:r>
+        <w:t>Algorithm s</w:t>
+      </w:r>
+      <w:r>
+        <w:t>ource at:</w:t>
+      </w:r>
+      <w:r>
+        <w:t xml:space="preserve"> </w:t>
+      </w:r>
+      <w:hyperlink r:id="rId11" w:history="1">
+        <w:r>
+          <w:rPr>
+            <w:rStyle w:val="Hyperlink"/>
+          </w:rPr>
+          <w:t>https://github.com/DonaldET/DemoDev/tree/master/dev-topics-algorithms/dev-topics-nasa-sensor/src/main/java/demo/algo/sensor</w:t>
+        </w:r>
+      </w:hyperlink>
+      <w:r>
+        <w:t xml:space="preserve"> </w:t>
+      </w:r>
+      <w:r>
+        <w:t>.</w:t>
+      </w:r>
+    </w:p>
+    <w:p>
+      <w:pPr>
+        <w:pStyle w:val="ListParagraph"/>
+        <w:numPr>
+          <w:ilvl w:val="0"/>
+          <w:numId w:val="2"/>
+        </w:numPr>
+        <w:spacing w:after="0" w:line="240" w:lineRule="auto"/>
+      </w:pPr>
+      <w:r>
+        <w:t xml:space="preserve">Verification tests: </w:t>
+      </w:r>
+      <w:hyperlink r:id="rId12" w:history="1">
+        <w:r>
+          <w:rPr>
+            <w:rStyle w:val="Hyperlink"/>
+          </w:rPr>
+          <w:t>https://github.com/DonaldET/DemoDev/tree/master/dev-topics-algorithms/dev-topics-nasa-sensor/src/test/java/demo/algo/sensor/test</w:t>
+        </w:r>
+      </w:hyperlink>
+      <w:r>
+        <w:t xml:space="preserve">.   </w:t>
+      </w:r>
+    </w:p>
+    <w:p>
+      <w:pPr>
+        <w:pStyle w:val="ListParagraph"/>
+        <w:numPr>
+          <w:ilvl w:val="0"/>
+          <w:numId w:val="2"/>
+        </w:numPr>
+        <w:spacing w:after="0" w:line="240" w:lineRule="auto"/>
+      </w:pPr>
+      <w:r>
+        <w:t xml:space="preserve">Analysis of runs: </w:t>
+      </w:r>
+      <w:hyperlink r:id="rId13" w:history="1">
+        <w:r>
+          <w:rPr>
+            <w:rStyle w:val="Hyperlink"/>
+          </w:rPr>
+          <w:t>https://github.com/DonaldET/DemoDev/tree/master/dev-topics-algorithms/dev-topics-nasa-sensor/analysis</w:t>
+        </w:r>
+      </w:hyperlink>
+      <w:r>
+        <w:t xml:space="preserve">. </w:t>
+      </w:r>
+    </w:p>
+    <w:p>
+      <w:pPr>
+        <w:pStyle w:val="ListParagraph"/>
+        <w:numPr>
+          <w:ilvl w:val="0"/>
+          <w:numId w:val="2"/>
+        </w:numPr>
+        <w:spacing w:after="0" w:line="240" w:lineRule="auto"/>
+      </w:pPr>
+      <w:r>
+        <w:t>Validation timing tool</w:t>
+      </w:r>
+      <w:r>
+        <w:t>:</w:t>
+      </w:r>
+      <w:r>
+        <w:t xml:space="preserve"> </w:t>
+      </w:r>
+      <w:hyperlink r:id="rId14" w:history="1">
+        <w:r>
+          <w:rPr>
+            <w:rStyle w:val="Hyperlink"/>
+          </w:rPr>
+          <w:t>https://github.com/DonaldET/DemoDev/blob/master/dev-topics-algorithms/dev-topics-nasa-sensor/src/test/java/demo/algo/sensor/test/TimeExposures.java</w:t>
+        </w:r>
+      </w:hyperlink>
+      <w:r>
+        <w:t xml:space="preserve">.   </w:t>
+      </w:r>
+    </w:p>
+    <w:p>
+      <w:pPr>
+        <w:pStyle w:val="ListParagraph"/>
+        <w:numPr>
+          <w:ilvl w:val="0"/>
+          <w:numId w:val="2"/>
+        </w:numPr>
+        <w:spacing w:after="0" w:line="240" w:lineRule="auto"/>
+      </w:pPr>
+      <w:r>
+        <w:t>This document</w:t>
+      </w:r>
+      <w:r>
+        <w:t xml:space="preserve"> and supporting information</w:t>
+      </w:r>
+      <w:r>
+        <w:t xml:space="preserve">: </w:t>
+      </w:r>
+      <w:hyperlink r:id="rId15" w:history="1">
+        <w:r>
+          <w:rPr>
+            <w:rStyle w:val="Hyperlink"/>
+          </w:rPr>
+          <w:t>https://github.com/DonaldET/DemoDev/tree/master/dev-topics-algorithms/dev-topics-nasa-sensor/documentation</w:t>
+        </w:r>
+      </w:hyperlink>
+      <w:r>
+        <w:t xml:space="preserve">. </w:t>
+      </w:r>
     </w:p>
     <w:sectPr>
       <w:pgSz w:w="12240" w:h="15840"/>
@@ -784,8 +1215,356 @@
       </w:pPr>
     </w:lvl>
   </w:abstractNum>
+  <w:abstractNum w:abstractNumId="1">
+    <w:nsid w:val="592C4228"/>
+    <w:multiLevelType w:val="hybridMultilevel"/>
+    <w:tmpl w:val="31EA3666"/>
+    <w:lvl w:ilvl="0" w:tplc="04090001">
+      <w:start w:val="1"/>
+      <w:numFmt w:val="bullet"/>
+      <w:lvlText w:val=""/>
+      <w:lvlJc w:val="left"/>
+      <w:pPr>
+        <w:ind w:left="720" w:hanging="360"/>
+      </w:pPr>
+      <w:rPr>
+        <w:rFonts w:ascii="Symbol" w:hAnsi="Symbol" w:hint="default"/>
+      </w:rPr>
+    </w:lvl>
+    <w:lvl w:ilvl="1" w:tplc="04090003" w:tentative="1">
+      <w:start w:val="1"/>
+      <w:numFmt w:val="bullet"/>
+      <w:lvlText w:val="o"/>
+      <w:lvlJc w:val="left"/>
+      <w:pPr>
+        <w:ind w:left="1440" w:hanging="360"/>
+      </w:pPr>
+      <w:rPr>
+        <w:rFonts w:ascii="Courier New" w:hAnsi="Courier New" w:cs="Courier New" w:hint="default"/>
+      </w:rPr>
+    </w:lvl>
+    <w:lvl w:ilvl="2" w:tplc="04090005" w:tentative="1">
+      <w:start w:val="1"/>
+      <w:numFmt w:val="bullet"/>
+      <w:lvlText w:val=""/>
+      <w:lvlJc w:val="left"/>
+      <w:pPr>
+        <w:ind w:left="2160" w:hanging="360"/>
+      </w:pPr>
+      <w:rPr>
+        <w:rFonts w:ascii="Wingdings" w:hAnsi="Wingdings" w:hint="default"/>
+      </w:rPr>
+    </w:lvl>
+    <w:lvl w:ilvl="3" w:tplc="04090001" w:tentative="1">
+      <w:start w:val="1"/>
+      <w:numFmt w:val="bullet"/>
+      <w:lvlText w:val=""/>
+      <w:lvlJc w:val="left"/>
+      <w:pPr>
+        <w:ind w:left="2880" w:hanging="360"/>
+      </w:pPr>
+      <w:rPr>
+        <w:rFonts w:ascii="Symbol" w:hAnsi="Symbol" w:hint="default"/>
+      </w:rPr>
+    </w:lvl>
+    <w:lvl w:ilvl="4" w:tplc="04090003" w:tentative="1">
+      <w:start w:val="1"/>
+      <w:numFmt w:val="bullet"/>
+      <w:lvlText w:val="o"/>
+      <w:lvlJc w:val="left"/>
+      <w:pPr>
+        <w:ind w:left="3600" w:hanging="360"/>
+      </w:pPr>
+      <w:rPr>
+        <w:rFonts w:ascii="Courier New" w:hAnsi="Courier New" w:cs="Courier New" w:hint="default"/>
+      </w:rPr>
+    </w:lvl>
+    <w:lvl w:ilvl="5" w:tplc="04090005" w:tentative="1">
+      <w:start w:val="1"/>
+      <w:numFmt w:val="bullet"/>
+      <w:lvlText w:val=""/>
+      <w:lvlJc w:val="left"/>
+      <w:pPr>
+        <w:ind w:left="4320" w:hanging="360"/>
+      </w:pPr>
+      <w:rPr>
+        <w:rFonts w:ascii="Wingdings" w:hAnsi="Wingdings" w:hint="default"/>
+      </w:rPr>
+    </w:lvl>
+    <w:lvl w:ilvl="6" w:tplc="04090001" w:tentative="1">
+      <w:start w:val="1"/>
+      <w:numFmt w:val="bullet"/>
+      <w:lvlText w:val=""/>
+      <w:lvlJc w:val="left"/>
+      <w:pPr>
+        <w:ind w:left="5040" w:hanging="360"/>
+      </w:pPr>
+      <w:rPr>
+        <w:rFonts w:ascii="Symbol" w:hAnsi="Symbol" w:hint="default"/>
+      </w:rPr>
+    </w:lvl>
+    <w:lvl w:ilvl="7" w:tplc="04090003" w:tentative="1">
+      <w:start w:val="1"/>
+      <w:numFmt w:val="bullet"/>
+      <w:lvlText w:val="o"/>
+      <w:lvlJc w:val="left"/>
+      <w:pPr>
+        <w:ind w:left="5760" w:hanging="360"/>
+      </w:pPr>
+      <w:rPr>
+        <w:rFonts w:ascii="Courier New" w:hAnsi="Courier New" w:cs="Courier New" w:hint="default"/>
+      </w:rPr>
+    </w:lvl>
+    <w:lvl w:ilvl="8" w:tplc="04090005" w:tentative="1">
+      <w:start w:val="1"/>
+      <w:numFmt w:val="bullet"/>
+      <w:lvlText w:val=""/>
+      <w:lvlJc w:val="left"/>
+      <w:pPr>
+        <w:ind w:left="6480" w:hanging="360"/>
+      </w:pPr>
+      <w:rPr>
+        <w:rFonts w:ascii="Wingdings" w:hAnsi="Wingdings" w:hint="default"/>
+      </w:rPr>
+    </w:lvl>
+  </w:abstractNum>
+  <w:abstractNum w:abstractNumId="2">
+    <w:nsid w:val="737949EF"/>
+    <w:multiLevelType w:val="hybridMultilevel"/>
+    <w:tmpl w:val="277E7C92"/>
+    <w:lvl w:ilvl="0" w:tplc="04090001">
+      <w:start w:val="1"/>
+      <w:numFmt w:val="bullet"/>
+      <w:lvlText w:val=""/>
+      <w:lvlJc w:val="left"/>
+      <w:pPr>
+        <w:ind w:left="720" w:hanging="360"/>
+      </w:pPr>
+      <w:rPr>
+        <w:rFonts w:ascii="Symbol" w:hAnsi="Symbol" w:hint="default"/>
+      </w:rPr>
+    </w:lvl>
+    <w:lvl w:ilvl="1" w:tplc="04090003" w:tentative="1">
+      <w:start w:val="1"/>
+      <w:numFmt w:val="bullet"/>
+      <w:lvlText w:val="o"/>
+      <w:lvlJc w:val="left"/>
+      <w:pPr>
+        <w:ind w:left="1440" w:hanging="360"/>
+      </w:pPr>
+      <w:rPr>
+        <w:rFonts w:ascii="Courier New" w:hAnsi="Courier New" w:cs="Courier New" w:hint="default"/>
+      </w:rPr>
+    </w:lvl>
+    <w:lvl w:ilvl="2" w:tplc="04090005" w:tentative="1">
+      <w:start w:val="1"/>
+      <w:numFmt w:val="bullet"/>
+      <w:lvlText w:val=""/>
+      <w:lvlJc w:val="left"/>
+      <w:pPr>
+        <w:ind w:left="2160" w:hanging="360"/>
+      </w:pPr>
+      <w:rPr>
+        <w:rFonts w:ascii="Wingdings" w:hAnsi="Wingdings" w:hint="default"/>
+      </w:rPr>
+    </w:lvl>
+    <w:lvl w:ilvl="3" w:tplc="04090001" w:tentative="1">
+      <w:start w:val="1"/>
+      <w:numFmt w:val="bullet"/>
+      <w:lvlText w:val=""/>
+      <w:lvlJc w:val="left"/>
+      <w:pPr>
+        <w:ind w:left="2880" w:hanging="360"/>
+      </w:pPr>
+      <w:rPr>
+        <w:rFonts w:ascii="Symbol" w:hAnsi="Symbol" w:hint="default"/>
+      </w:rPr>
+    </w:lvl>
+    <w:lvl w:ilvl="4" w:tplc="04090003" w:tentative="1">
+      <w:start w:val="1"/>
+      <w:numFmt w:val="bullet"/>
+      <w:lvlText w:val="o"/>
+      <w:lvlJc w:val="left"/>
+      <w:pPr>
+        <w:ind w:left="3600" w:hanging="360"/>
+      </w:pPr>
+      <w:rPr>
+        <w:rFonts w:ascii="Courier New" w:hAnsi="Courier New" w:cs="Courier New" w:hint="default"/>
+      </w:rPr>
+    </w:lvl>
+    <w:lvl w:ilvl="5" w:tplc="04090005" w:tentative="1">
+      <w:start w:val="1"/>
+      <w:numFmt w:val="bullet"/>
+      <w:lvlText w:val=""/>
+      <w:lvlJc w:val="left"/>
+      <w:pPr>
+        <w:ind w:left="4320" w:hanging="360"/>
+      </w:pPr>
+      <w:rPr>
+        <w:rFonts w:ascii="Wingdings" w:hAnsi="Wingdings" w:hint="default"/>
+      </w:rPr>
+    </w:lvl>
+    <w:lvl w:ilvl="6" w:tplc="04090001" w:tentative="1">
+      <w:start w:val="1"/>
+      <w:numFmt w:val="bullet"/>
+      <w:lvlText w:val=""/>
+      <w:lvlJc w:val="left"/>
+      <w:pPr>
+        <w:ind w:left="5040" w:hanging="360"/>
+      </w:pPr>
+      <w:rPr>
+        <w:rFonts w:ascii="Symbol" w:hAnsi="Symbol" w:hint="default"/>
+      </w:rPr>
+    </w:lvl>
+    <w:lvl w:ilvl="7" w:tplc="04090003" w:tentative="1">
+      <w:start w:val="1"/>
+      <w:numFmt w:val="bullet"/>
+      <w:lvlText w:val="o"/>
+      <w:lvlJc w:val="left"/>
+      <w:pPr>
+        <w:ind w:left="5760" w:hanging="360"/>
+      </w:pPr>
+      <w:rPr>
+        <w:rFonts w:ascii="Courier New" w:hAnsi="Courier New" w:cs="Courier New" w:hint="default"/>
+      </w:rPr>
+    </w:lvl>
+    <w:lvl w:ilvl="8" w:tplc="04090005" w:tentative="1">
+      <w:start w:val="1"/>
+      <w:numFmt w:val="bullet"/>
+      <w:lvlText w:val=""/>
+      <w:lvlJc w:val="left"/>
+      <w:pPr>
+        <w:ind w:left="6480" w:hanging="360"/>
+      </w:pPr>
+      <w:rPr>
+        <w:rFonts w:ascii="Wingdings" w:hAnsi="Wingdings" w:hint="default"/>
+      </w:rPr>
+    </w:lvl>
+  </w:abstractNum>
+  <w:abstractNum w:abstractNumId="3">
+    <w:nsid w:val="79726F80"/>
+    <w:multiLevelType w:val="hybridMultilevel"/>
+    <w:tmpl w:val="A174901E"/>
+    <w:lvl w:ilvl="0" w:tplc="04090001">
+      <w:start w:val="1"/>
+      <w:numFmt w:val="bullet"/>
+      <w:lvlText w:val=""/>
+      <w:lvlJc w:val="left"/>
+      <w:pPr>
+        <w:ind w:left="768" w:hanging="360"/>
+      </w:pPr>
+      <w:rPr>
+        <w:rFonts w:ascii="Symbol" w:hAnsi="Symbol" w:hint="default"/>
+      </w:rPr>
+    </w:lvl>
+    <w:lvl w:ilvl="1" w:tplc="04090003" w:tentative="1">
+      <w:start w:val="1"/>
+      <w:numFmt w:val="bullet"/>
+      <w:lvlText w:val="o"/>
+      <w:lvlJc w:val="left"/>
+      <w:pPr>
+        <w:ind w:left="1488" w:hanging="360"/>
+      </w:pPr>
+      <w:rPr>
+        <w:rFonts w:ascii="Courier New" w:hAnsi="Courier New" w:cs="Courier New" w:hint="default"/>
+      </w:rPr>
+    </w:lvl>
+    <w:lvl w:ilvl="2" w:tplc="04090005" w:tentative="1">
+      <w:start w:val="1"/>
+      <w:numFmt w:val="bullet"/>
+      <w:lvlText w:val=""/>
+      <w:lvlJc w:val="left"/>
+      <w:pPr>
+        <w:ind w:left="2208" w:hanging="360"/>
+      </w:pPr>
+      <w:rPr>
+        <w:rFonts w:ascii="Wingdings" w:hAnsi="Wingdings" w:hint="default"/>
+      </w:rPr>
+    </w:lvl>
+    <w:lvl w:ilvl="3" w:tplc="04090001" w:tentative="1">
+      <w:start w:val="1"/>
+      <w:numFmt w:val="bullet"/>
+      <w:lvlText w:val=""/>
+      <w:lvlJc w:val="left"/>
+      <w:pPr>
+        <w:ind w:left="2928" w:hanging="360"/>
+      </w:pPr>
+      <w:rPr>
+        <w:rFonts w:ascii="Symbol" w:hAnsi="Symbol" w:hint="default"/>
+      </w:rPr>
+    </w:lvl>
+    <w:lvl w:ilvl="4" w:tplc="04090003" w:tentative="1">
+      <w:start w:val="1"/>
+      <w:numFmt w:val="bullet"/>
+      <w:lvlText w:val="o"/>
+      <w:lvlJc w:val="left"/>
+      <w:pPr>
+        <w:ind w:left="3648" w:hanging="360"/>
+      </w:pPr>
+      <w:rPr>
+        <w:rFonts w:ascii="Courier New" w:hAnsi="Courier New" w:cs="Courier New" w:hint="default"/>
+      </w:rPr>
+    </w:lvl>
+    <w:lvl w:ilvl="5" w:tplc="04090005" w:tentative="1">
+      <w:start w:val="1"/>
+      <w:numFmt w:val="bullet"/>
+      <w:lvlText w:val=""/>
+      <w:lvlJc w:val="left"/>
+      <w:pPr>
+        <w:ind w:left="4368" w:hanging="360"/>
+      </w:pPr>
+      <w:rPr>
+        <w:rFonts w:ascii="Wingdings" w:hAnsi="Wingdings" w:hint="default"/>
+      </w:rPr>
+    </w:lvl>
+    <w:lvl w:ilvl="6" w:tplc="04090001" w:tentative="1">
+      <w:start w:val="1"/>
+      <w:numFmt w:val="bullet"/>
+      <w:lvlText w:val=""/>
+      <w:lvlJc w:val="left"/>
+      <w:pPr>
+        <w:ind w:left="5088" w:hanging="360"/>
+      </w:pPr>
+      <w:rPr>
+        <w:rFonts w:ascii="Symbol" w:hAnsi="Symbol" w:hint="default"/>
+      </w:rPr>
+    </w:lvl>
+    <w:lvl w:ilvl="7" w:tplc="04090003" w:tentative="1">
+      <w:start w:val="1"/>
+      <w:numFmt w:val="bullet"/>
+      <w:lvlText w:val="o"/>
+      <w:lvlJc w:val="left"/>
+      <w:pPr>
+        <w:ind w:left="5808" w:hanging="360"/>
+      </w:pPr>
+      <w:rPr>
+        <w:rFonts w:ascii="Courier New" w:hAnsi="Courier New" w:cs="Courier New" w:hint="default"/>
+      </w:rPr>
+    </w:lvl>
+    <w:lvl w:ilvl="8" w:tplc="04090005" w:tentative="1">
+      <w:start w:val="1"/>
+      <w:numFmt w:val="bullet"/>
+      <w:lvlText w:val=""/>
+      <w:lvlJc w:val="left"/>
+      <w:pPr>
+        <w:ind w:left="6528" w:hanging="360"/>
+      </w:pPr>
+      <w:rPr>
+        <w:rFonts w:ascii="Wingdings" w:hAnsi="Wingdings" w:hint="default"/>
+      </w:rPr>
+    </w:lvl>
+  </w:abstractNum>
   <w:num w:numId="1">
     <w:abstractNumId w:val="0"/>
+  </w:num>
+  <w:num w:numId="2">
+    <w:abstractNumId w:val="3"/>
+  </w:num>
+  <w:num w:numId="3">
+    <w:abstractNumId w:val="2"/>
+  </w:num>
+  <w:num w:numId="4">
+    <w:abstractNumId w:val="1"/>
   </w:num>
 </w:numbering>
 </file>
@@ -1178,6 +1957,17 @@
       <w:contextualSpacing/>
     </w:pPr>
   </w:style>
+  <w:style w:type="character" w:styleId="Hyperlink">
+    <w:name w:val="Hyperlink"/>
+    <w:basedOn w:val="DefaultParagraphFont"/>
+    <w:uiPriority w:val="99"/>
+    <w:unhideWhenUsed/>
+    <w:rsid w:val="003F350E"/>
+    <w:rPr>
+      <w:color w:val="0000FF" w:themeColor="hyperlink"/>
+      <w:u w:val="single"/>
+    </w:rPr>
+  </w:style>
 </w:styles>
 </file>
 
@@ -1568,6 +2358,17 @@
       <w:ind w:left="720"/>
       <w:contextualSpacing/>
     </w:pPr>
+  </w:style>
+  <w:style w:type="character" w:styleId="Hyperlink">
+    <w:name w:val="Hyperlink"/>
+    <w:basedOn w:val="DefaultParagraphFont"/>
+    <w:uiPriority w:val="99"/>
+    <w:unhideWhenUsed/>
+    <w:rsid w:val="003F350E"/>
+    <w:rPr>
+      <w:color w:val="0000FF" w:themeColor="hyperlink"/>
+      <w:u w:val="single"/>
+    </w:rPr>
   </w:style>
 </w:styles>
 </file>

</xml_diff>